<commit_message>
SM_raw + uitleg.docx corrected day/night was switched
</commit_message>
<xml_diff>
--- a/Doc/SM_raw + uitleg.docx
+++ b/Doc/SM_raw + uitleg.docx
@@ -1,6 +1,6 @@
 
 <file path=word/document.xml><?xml version="1.0" encoding="utf-8"?>
-<w:document xmlns:wpc="http://schemas.microsoft.com/office/word/2010/wordprocessingCanvas" xmlns:cx="http://schemas.microsoft.com/office/drawing/2014/chartex" xmlns:cx1="http://schemas.microsoft.com/office/drawing/2015/9/8/chartex" xmlns:cx2="http://schemas.microsoft.com/office/drawing/2015/10/21/chartex" xmlns:cx3="http://schemas.microsoft.com/office/drawing/2016/5/9/chartex" xmlns:cx4="http://schemas.microsoft.com/office/drawing/2016/5/10/chartex" xmlns:cx5="http://schemas.microsoft.com/office/drawing/2016/5/11/chartex" xmlns:cx6="http://schemas.microsoft.com/office/drawing/2016/5/12/chartex" xmlns:cx7="http://schemas.microsoft.com/office/drawing/2016/5/13/chartex" xmlns:cx8="http://schemas.microsoft.com/office/drawing/2016/5/14/chartex" xmlns:mc="http://schemas.openxmlformats.org/markup-compatibility/2006" xmlns:aink="http://schemas.microsoft.com/office/drawing/2016/ink" xmlns:am3d="http://schemas.microsoft.com/office/drawing/2017/model3d" xmlns:o="urn:schemas-microsoft-com:office:office" xmlns:r="http://schemas.openxmlformats.org/officeDocument/2006/relationships" xmlns:m="http://schemas.openxmlformats.org/officeDocument/2006/math" xmlns:v="urn:schemas-microsoft-com:vml" xmlns:wp14="http://schemas.microsoft.com/office/word/2010/wordprocessingDrawing" xmlns:wp="http://schemas.openxmlformats.org/drawingml/2006/wordprocessingDrawing" xmlns:w10="urn:schemas-microsoft-com:office:word" xmlns:w="http://schemas.openxmlformats.org/wordprocessingml/2006/main" xmlns:w14="http://schemas.microsoft.com/office/word/2010/wordml" xmlns:w15="http://schemas.microsoft.com/office/word/2012/wordml" xmlns:w16cid="http://schemas.microsoft.com/office/word/2016/wordml/cid" xmlns:w16se="http://schemas.microsoft.com/office/word/2015/wordml/symex" xmlns:wpg="http://schemas.microsoft.com/office/word/2010/wordprocessingGroup" xmlns:wpi="http://schemas.microsoft.com/office/word/2010/wordprocessingInk" xmlns:wne="http://schemas.microsoft.com/office/word/2006/wordml" xmlns:wps="http://schemas.microsoft.com/office/word/2010/wordprocessingShape" mc:Ignorable="w14 w15 w16se w16cid wp14">
+<w:document xmlns:wpc="http://schemas.microsoft.com/office/word/2010/wordprocessingCanvas" xmlns:cx="http://schemas.microsoft.com/office/drawing/2014/chartex" xmlns:cx1="http://schemas.microsoft.com/office/drawing/2015/9/8/chartex" xmlns:cx2="http://schemas.microsoft.com/office/drawing/2015/10/21/chartex" xmlns:cx3="http://schemas.microsoft.com/office/drawing/2016/5/9/chartex" xmlns:cx4="http://schemas.microsoft.com/office/drawing/2016/5/10/chartex" xmlns:cx5="http://schemas.microsoft.com/office/drawing/2016/5/11/chartex" xmlns:cx6="http://schemas.microsoft.com/office/drawing/2016/5/12/chartex" xmlns:cx7="http://schemas.microsoft.com/office/drawing/2016/5/13/chartex" xmlns:cx8="http://schemas.microsoft.com/office/drawing/2016/5/14/chartex" xmlns:mc="http://schemas.openxmlformats.org/markup-compatibility/2006" xmlns:aink="http://schemas.microsoft.com/office/drawing/2016/ink" xmlns:am3d="http://schemas.microsoft.com/office/drawing/2017/model3d" xmlns:o="urn:schemas-microsoft-com:office:office" xmlns:r="http://schemas.openxmlformats.org/officeDocument/2006/relationships" xmlns:m="http://schemas.openxmlformats.org/officeDocument/2006/math" xmlns:v="urn:schemas-microsoft-com:vml" xmlns:wp14="http://schemas.microsoft.com/office/word/2010/wordprocessingDrawing" xmlns:wp="http://schemas.openxmlformats.org/drawingml/2006/wordprocessingDrawing" xmlns:w10="urn:schemas-microsoft-com:office:word" xmlns:w="http://schemas.openxmlformats.org/wordprocessingml/2006/main" xmlns:w14="http://schemas.microsoft.com/office/word/2010/wordml" xmlns:w15="http://schemas.microsoft.com/office/word/2012/wordml" xmlns:w16cex="http://schemas.microsoft.com/office/word/2018/wordml/cex" xmlns:w16cid="http://schemas.microsoft.com/office/word/2016/wordml/cid" xmlns:w16="http://schemas.microsoft.com/office/word/2018/wordml" xmlns:w16se="http://schemas.microsoft.com/office/word/2015/wordml/symex" xmlns:wpg="http://schemas.microsoft.com/office/word/2010/wordprocessingGroup" xmlns:wpi="http://schemas.microsoft.com/office/word/2010/wordprocessingInk" xmlns:wne="http://schemas.microsoft.com/office/word/2006/wordml" xmlns:wps="http://schemas.microsoft.com/office/word/2010/wordprocessingShape" mc:Ignorable="w14 w15 w16se w16cid w16 w16cex wp14">
   <w:body>
     <w:p>
       <w:pPr>
@@ -135,34 +135,29 @@
         <w:pStyle w:val="PlainText"/>
         <w:rPr>
           <w:rFonts w:ascii="Courier New" w:hAnsi="Courier New" w:cs="Courier New"/>
-          <w:lang w:val="nl-BE"/>
-        </w:rPr>
-      </w:pPr>
-      <w:r>
-        <w:rPr>
-          <w:rFonts w:ascii="Courier New" w:hAnsi="Courier New" w:cs="Courier New"/>
-          <w:lang w:val="nl-BE"/>
+        </w:rPr>
+      </w:pPr>
+      <w:r>
+        <w:rPr>
+          <w:rFonts w:ascii="Courier New" w:hAnsi="Courier New" w:cs="Courier New"/>
         </w:rPr>
         <w:t>0-0:1.0.0(191115214008W)</w:t>
       </w:r>
       <w:r>
         <w:rPr>
           <w:rFonts w:ascii="Courier New" w:hAnsi="Courier New" w:cs="Courier New"/>
-          <w:lang w:val="nl-BE"/>
-        </w:rPr>
-        <w:tab/>
-      </w:r>
-      <w:r>
-        <w:rPr>
-          <w:rFonts w:ascii="Courier New" w:hAnsi="Courier New" w:cs="Courier New"/>
-          <w:lang w:val="nl-BE"/>
-        </w:rPr>
-        <w:tab/>
-      </w:r>
-      <w:r>
-        <w:rPr>
-          <w:rFonts w:ascii="Courier New" w:hAnsi="Courier New" w:cs="Courier New"/>
-          <w:lang w:val="nl-BE"/>
+        </w:rPr>
+        <w:tab/>
+      </w:r>
+      <w:r>
+        <w:rPr>
+          <w:rFonts w:ascii="Courier New" w:hAnsi="Courier New" w:cs="Courier New"/>
+        </w:rPr>
+        <w:tab/>
+      </w:r>
+      <w:r>
+        <w:rPr>
+          <w:rFonts w:ascii="Courier New" w:hAnsi="Courier New" w:cs="Courier New"/>
         </w:rPr>
         <w:tab/>
         <w:t>-&gt;</w:t>
@@ -170,16 +165,8 @@
       <w:r>
         <w:rPr>
           <w:rFonts w:ascii="Courier New" w:hAnsi="Courier New" w:cs="Courier New"/>
-          <w:lang w:val="nl-BE"/>
-        </w:rPr>
-        <w:t xml:space="preserve"> Time</w:t>
-      </w:r>
-      <w:r>
-        <w:rPr>
-          <w:rFonts w:ascii="Courier New" w:hAnsi="Courier New" w:cs="Courier New"/>
-          <w:lang w:val="nl-BE"/>
-        </w:rPr>
-        <w:t>stamp telegram</w:t>
+        </w:rPr>
+        <w:t xml:space="preserve"> Timestamp telegram</w:t>
       </w:r>
     </w:p>
     <w:p>
@@ -245,6 +232,72 @@
           <w:rFonts w:ascii="Courier New" w:hAnsi="Courier New" w:cs="Courier New"/>
           <w:lang w:val="nl-BE"/>
         </w:rPr>
+        <w:t>dag</w:t>
+      </w:r>
+    </w:p>
+    <w:p>
+      <w:pPr>
+        <w:pStyle w:val="PlainText"/>
+        <w:rPr>
+          <w:rFonts w:ascii="Courier New" w:hAnsi="Courier New" w:cs="Courier New"/>
+          <w:lang w:val="nl-BE"/>
+        </w:rPr>
+      </w:pPr>
+      <w:r>
+        <w:rPr>
+          <w:rFonts w:ascii="Courier New" w:hAnsi="Courier New" w:cs="Courier New"/>
+          <w:lang w:val="nl-BE"/>
+        </w:rPr>
+        <w:t>1-0:1.8.2(000310.743*kWh)</w:t>
+      </w:r>
+      <w:r>
+        <w:rPr>
+          <w:rFonts w:ascii="Courier New" w:hAnsi="Courier New" w:cs="Courier New"/>
+          <w:lang w:val="nl-BE"/>
+        </w:rPr>
+        <w:tab/>
+      </w:r>
+      <w:r>
+        <w:rPr>
+          <w:rFonts w:ascii="Courier New" w:hAnsi="Courier New" w:cs="Courier New"/>
+          <w:lang w:val="nl-BE"/>
+        </w:rPr>
+        <w:tab/>
+      </w:r>
+      <w:r>
+        <w:rPr>
+          <w:rFonts w:ascii="Courier New" w:hAnsi="Courier New" w:cs="Courier New"/>
+          <w:lang w:val="nl-BE"/>
+        </w:rPr>
+        <w:tab/>
+        <w:t xml:space="preserve">-&gt; </w:t>
+      </w:r>
+      <w:r>
+        <w:rPr>
+          <w:rFonts w:ascii="Courier New" w:hAnsi="Courier New" w:cs="Courier New"/>
+          <w:lang w:val="nl-BE"/>
+        </w:rPr>
+        <w:t xml:space="preserve">E </w:t>
+      </w:r>
+      <w:r>
+        <w:rPr>
+          <w:rFonts w:ascii="Courier New" w:hAnsi="Courier New" w:cs="Courier New"/>
+          <w:lang w:val="nl-BE"/>
+        </w:rPr>
+        <w:t xml:space="preserve">afname </w:t>
+      </w:r>
+      <w:r>
+        <w:rPr>
+          <w:rFonts w:ascii="Courier New" w:hAnsi="Courier New" w:cs="Courier New"/>
+          <w:lang w:val="nl-BE"/>
+        </w:rPr>
+        <w:tab/>
+      </w:r>
+      <w:r>
+        <w:rPr>
+          <w:rFonts w:ascii="Courier New" w:hAnsi="Courier New" w:cs="Courier New"/>
+          <w:lang w:val="nl-BE"/>
+        </w:rPr>
         <w:t>nacht</w:t>
       </w:r>
     </w:p>
@@ -261,7 +314,7 @@
           <w:rFonts w:ascii="Courier New" w:hAnsi="Courier New" w:cs="Courier New"/>
           <w:lang w:val="nl-BE"/>
         </w:rPr>
-        <w:t>1-0:1.8.2(000310.743*kWh)</w:t>
+        <w:t>1-0:2.8.1(000258.429*kWh)</w:t>
       </w:r>
       <w:r>
         <w:rPr>
@@ -297,7 +350,7 @@
           <w:rFonts w:ascii="Courier New" w:hAnsi="Courier New" w:cs="Courier New"/>
           <w:lang w:val="nl-BE"/>
         </w:rPr>
-        <w:t xml:space="preserve">afname </w:t>
+        <w:t>injectie</w:t>
       </w:r>
       <w:r>
         <w:rPr>
@@ -319,34 +372,29 @@
         <w:pStyle w:val="PlainText"/>
         <w:rPr>
           <w:rFonts w:ascii="Courier New" w:hAnsi="Courier New" w:cs="Courier New"/>
-          <w:lang w:val="nl-BE"/>
-        </w:rPr>
-      </w:pPr>
-      <w:r>
-        <w:rPr>
-          <w:rFonts w:ascii="Courier New" w:hAnsi="Courier New" w:cs="Courier New"/>
-          <w:lang w:val="nl-BE"/>
-        </w:rPr>
-        <w:t>1-0:2.8.1(000258.429*kWh)</w:t>
-      </w:r>
-      <w:r>
-        <w:rPr>
-          <w:rFonts w:ascii="Courier New" w:hAnsi="Courier New" w:cs="Courier New"/>
-          <w:lang w:val="nl-BE"/>
-        </w:rPr>
-        <w:tab/>
-      </w:r>
-      <w:r>
-        <w:rPr>
-          <w:rFonts w:ascii="Courier New" w:hAnsi="Courier New" w:cs="Courier New"/>
-          <w:lang w:val="nl-BE"/>
-        </w:rPr>
-        <w:tab/>
-      </w:r>
-      <w:r>
-        <w:rPr>
-          <w:rFonts w:ascii="Courier New" w:hAnsi="Courier New" w:cs="Courier New"/>
-          <w:lang w:val="nl-BE"/>
+        </w:rPr>
+      </w:pPr>
+      <w:r>
+        <w:rPr>
+          <w:rFonts w:ascii="Courier New" w:hAnsi="Courier New" w:cs="Courier New"/>
+        </w:rPr>
+        <w:t>1-0:2.8.2(000085.695*kWh)</w:t>
+      </w:r>
+      <w:r>
+        <w:rPr>
+          <w:rFonts w:ascii="Courier New" w:hAnsi="Courier New" w:cs="Courier New"/>
+        </w:rPr>
+        <w:tab/>
+      </w:r>
+      <w:r>
+        <w:rPr>
+          <w:rFonts w:ascii="Courier New" w:hAnsi="Courier New" w:cs="Courier New"/>
+        </w:rPr>
+        <w:tab/>
+      </w:r>
+      <w:r>
+        <w:rPr>
+          <w:rFonts w:ascii="Courier New" w:hAnsi="Courier New" w:cs="Courier New"/>
         </w:rPr>
         <w:tab/>
         <w:t xml:space="preserve">-&gt; </w:t>
@@ -354,96 +402,34 @@
       <w:r>
         <w:rPr>
           <w:rFonts w:ascii="Courier New" w:hAnsi="Courier New" w:cs="Courier New"/>
-          <w:lang w:val="nl-BE"/>
         </w:rPr>
         <w:t xml:space="preserve">E </w:t>
       </w:r>
-      <w:r>
-        <w:rPr>
-          <w:rFonts w:ascii="Courier New" w:hAnsi="Courier New" w:cs="Courier New"/>
-          <w:lang w:val="nl-BE"/>
+      <w:proofErr w:type="spellStart"/>
+      <w:r>
+        <w:rPr>
+          <w:rFonts w:ascii="Courier New" w:hAnsi="Courier New" w:cs="Courier New"/>
         </w:rPr>
         <w:t>injectie</w:t>
       </w:r>
-      <w:r>
-        <w:rPr>
-          <w:rFonts w:ascii="Courier New" w:hAnsi="Courier New" w:cs="Courier New"/>
-          <w:lang w:val="nl-BE"/>
-        </w:rPr>
-        <w:tab/>
-      </w:r>
-      <w:r>
-        <w:rPr>
-          <w:rFonts w:ascii="Courier New" w:hAnsi="Courier New" w:cs="Courier New"/>
-          <w:lang w:val="nl-BE"/>
-        </w:rPr>
-        <w:t>nacht</w:t>
-      </w:r>
-    </w:p>
-    <w:p>
-      <w:pPr>
-        <w:pStyle w:val="PlainText"/>
-        <w:rPr>
-          <w:rFonts w:ascii="Courier New" w:hAnsi="Courier New" w:cs="Courier New"/>
-          <w:lang w:val="nl-BE"/>
-        </w:rPr>
-      </w:pPr>
-      <w:r>
-        <w:rPr>
-          <w:rFonts w:ascii="Courier New" w:hAnsi="Courier New" w:cs="Courier New"/>
-          <w:lang w:val="nl-BE"/>
-        </w:rPr>
-        <w:t>1-0:2.8.2(000085.695*kWh)</w:t>
-      </w:r>
-      <w:r>
-        <w:rPr>
-          <w:rFonts w:ascii="Courier New" w:hAnsi="Courier New" w:cs="Courier New"/>
-          <w:lang w:val="nl-BE"/>
-        </w:rPr>
-        <w:tab/>
-      </w:r>
-      <w:r>
-        <w:rPr>
-          <w:rFonts w:ascii="Courier New" w:hAnsi="Courier New" w:cs="Courier New"/>
-          <w:lang w:val="nl-BE"/>
-        </w:rPr>
-        <w:tab/>
-      </w:r>
-      <w:r>
-        <w:rPr>
-          <w:rFonts w:ascii="Courier New" w:hAnsi="Courier New" w:cs="Courier New"/>
-          <w:lang w:val="nl-BE"/>
-        </w:rPr>
-        <w:tab/>
-        <w:t xml:space="preserve">-&gt; </w:t>
-      </w:r>
-      <w:r>
-        <w:rPr>
-          <w:rFonts w:ascii="Courier New" w:hAnsi="Courier New" w:cs="Courier New"/>
-          <w:lang w:val="nl-BE"/>
-        </w:rPr>
-        <w:t xml:space="preserve">E </w:t>
-      </w:r>
-      <w:r>
-        <w:rPr>
-          <w:rFonts w:ascii="Courier New" w:hAnsi="Courier New" w:cs="Courier New"/>
-          <w:lang w:val="nl-BE"/>
-        </w:rPr>
-        <w:t>injectie</w:t>
-      </w:r>
-      <w:r>
-        <w:rPr>
-          <w:rFonts w:ascii="Courier New" w:hAnsi="Courier New" w:cs="Courier New"/>
-          <w:lang w:val="nl-BE"/>
-        </w:rPr>
-        <w:tab/>
-      </w:r>
-      <w:r>
-        <w:rPr>
-          <w:rFonts w:ascii="Courier New" w:hAnsi="Courier New" w:cs="Courier New"/>
-          <w:lang w:val="nl-BE"/>
-        </w:rPr>
-        <w:t>dag</w:t>
+      <w:proofErr w:type="spellEnd"/>
+      <w:r>
+        <w:rPr>
+          <w:rFonts w:ascii="Courier New" w:hAnsi="Courier New" w:cs="Courier New"/>
+        </w:rPr>
+        <w:tab/>
+      </w:r>
+      <w:r>
+        <w:rPr>
+          <w:rFonts w:ascii="Courier New" w:hAnsi="Courier New" w:cs="Courier New"/>
+        </w:rPr>
+        <w:t>nach</w:t>
+      </w:r>
+      <w:r>
+        <w:rPr>
+          <w:rFonts w:ascii="Courier New" w:hAnsi="Courier New" w:cs="Courier New"/>
+        </w:rPr>
+        <w:t>t</w:t>
       </w:r>
     </w:p>
     <w:p>
@@ -766,21 +752,7 @@
         <w:rPr>
           <w:rFonts w:ascii="Courier New" w:hAnsi="Courier New" w:cs="Courier New"/>
         </w:rPr>
-        <w:t>E-</w:t>
-      </w:r>
-      <w:proofErr w:type="spellStart"/>
-      <w:r>
-        <w:rPr>
-          <w:rFonts w:ascii="Courier New" w:hAnsi="Courier New" w:cs="Courier New"/>
-        </w:rPr>
-        <w:t>Braker</w:t>
-      </w:r>
-      <w:proofErr w:type="spellEnd"/>
-      <w:r>
-        <w:rPr>
-          <w:rFonts w:ascii="Courier New" w:hAnsi="Courier New" w:cs="Courier New"/>
-        </w:rPr>
-        <w:t xml:space="preserve"> state</w:t>
+        <w:t>E-Braker state</w:t>
       </w:r>
     </w:p>
     <w:p>
@@ -1207,8 +1179,6 @@
         </w:rPr>
         <w:t>n</w:t>
       </w:r>
-      <w:bookmarkStart w:id="0" w:name="_GoBack"/>
-      <w:bookmarkEnd w:id="0"/>
       <w:r>
         <w:rPr>
           <w:rFonts w:ascii="Courier New" w:hAnsi="Courier New" w:cs="Courier New"/>
@@ -1241,7 +1211,7 @@
 </file>
 
 <file path=word/styles.xml><?xml version="1.0" encoding="utf-8"?>
-<w:styles xmlns:mc="http://schemas.openxmlformats.org/markup-compatibility/2006" xmlns:r="http://schemas.openxmlformats.org/officeDocument/2006/relationships" xmlns:w="http://schemas.openxmlformats.org/wordprocessingml/2006/main" xmlns:w14="http://schemas.microsoft.com/office/word/2010/wordml" xmlns:w15="http://schemas.microsoft.com/office/word/2012/wordml" xmlns:w16cid="http://schemas.microsoft.com/office/word/2016/wordml/cid" xmlns:w16se="http://schemas.microsoft.com/office/word/2015/wordml/symex" mc:Ignorable="w14 w15 w16se w16cid">
+<w:styles xmlns:mc="http://schemas.openxmlformats.org/markup-compatibility/2006" xmlns:r="http://schemas.openxmlformats.org/officeDocument/2006/relationships" xmlns:w="http://schemas.openxmlformats.org/wordprocessingml/2006/main" xmlns:w14="http://schemas.microsoft.com/office/word/2010/wordml" xmlns:w15="http://schemas.microsoft.com/office/word/2012/wordml" xmlns:w16cex="http://schemas.microsoft.com/office/word/2018/wordml/cex" xmlns:w16cid="http://schemas.microsoft.com/office/word/2016/wordml/cid" xmlns:w16="http://schemas.microsoft.com/office/word/2018/wordml" xmlns:w16se="http://schemas.microsoft.com/office/word/2015/wordml/symex" mc:Ignorable="w14 w15 w16se w16cid w16 w16cex">
   <w:docDefaults>
     <w:rPrDefault>
       <w:rPr>

</xml_diff>